<commit_message>
almost done with scope doc
</commit_message>
<xml_diff>
--- a/Tentative Scope Document.docx
+++ b/Tentative Scope Document.docx
@@ -3,6 +3,9 @@
 <w:document xmlns:ve="http://schemas.openxmlformats.org/markup-compatibility/2006" xmlns:o="urn:schemas-microsoft-com:office:office" xmlns:r="http://schemas.openxmlformats.org/officeDocument/2006/relationships" xmlns:m="http://schemas.openxmlformats.org/officeDocument/2006/math" xmlns:v="urn:schemas-microsoft-com:vml" xmlns:wp="http://schemas.openxmlformats.org/drawingml/2006/wordprocessingDrawing" xmlns:w10="urn:schemas-microsoft-com:office:word" xmlns:w="http://schemas.openxmlformats.org/wordprocessingml/2006/main" xmlns:wne="http://schemas.microsoft.com/office/word/2006/wordml">
   <w:body>
     <w:p>
+      <w:pPr>
+        <w:spacing w:line="240" w:lineRule="auto"/>
+      </w:pPr>
       <w:r>
         <w:t>Scope Document</w:t>
       </w:r>
@@ -21,6 +24,9 @@
       <w:proofErr w:type="spellEnd"/>
     </w:p>
     <w:p>
+      <w:pPr>
+        <w:spacing w:line="240" w:lineRule="auto"/>
+      </w:pPr>
       <w:r>
         <w:t>Team Name</w:t>
       </w:r>
@@ -213,7 +219,15 @@
           <w:p>
             <w:proofErr w:type="spellStart"/>
             <w:r>
-              <w:t>SuprajaSuryadevara</w:t>
+              <w:t>Supraja</w:t>
+            </w:r>
+            <w:proofErr w:type="spellEnd"/>
+            <w:r>
+              <w:t xml:space="preserve"> </w:t>
+            </w:r>
+            <w:proofErr w:type="spellStart"/>
+            <w:r>
+              <w:t>Suryadevara</w:t>
             </w:r>
             <w:proofErr w:type="spellEnd"/>
           </w:p>
@@ -247,7 +261,15 @@
           <w:p>
             <w:proofErr w:type="spellStart"/>
             <w:r>
-              <w:t>AbhyaSood</w:t>
+              <w:t>Abhya</w:t>
+            </w:r>
+            <w:proofErr w:type="spellEnd"/>
+            <w:r>
+              <w:t xml:space="preserve"> </w:t>
+            </w:r>
+            <w:proofErr w:type="spellStart"/>
+            <w:r>
+              <w:t>Sood</w:t>
             </w:r>
             <w:proofErr w:type="spellEnd"/>
           </w:p>
@@ -264,13 +286,18 @@
         </w:tc>
       </w:tr>
     </w:tbl>
-    <w:p/>
-    <w:p>
+    <w:p>
+      <w:pPr>
+        <w:spacing w:line="240" w:lineRule="auto"/>
+      </w:pPr>
       <w:r>
         <w:t>Project Description:-</w:t>
       </w:r>
     </w:p>
     <w:p>
+      <w:pPr>
+        <w:spacing w:line="240" w:lineRule="auto"/>
+      </w:pPr>
       <w:r>
         <w:t xml:space="preserve">Website: </w:t>
       </w:r>
@@ -284,6 +311,9 @@
       </w:hyperlink>
     </w:p>
     <w:p>
+      <w:pPr>
+        <w:spacing w:line="240" w:lineRule="auto"/>
+      </w:pPr>
       <w:proofErr w:type="spellStart"/>
       <w:r>
         <w:t>Nearbuy</w:t>
@@ -302,6 +332,9 @@
       </w:r>
     </w:p>
     <w:p>
+      <w:pPr>
+        <w:spacing w:line="240" w:lineRule="auto"/>
+      </w:pPr>
       <w:r>
         <w:t>Features:-</w:t>
       </w:r>
@@ -313,13 +346,47 @@
           <w:ilvl w:val="0"/>
           <w:numId w:val="2"/>
         </w:numPr>
-        <w:spacing w:line="256" w:lineRule="auto"/>
-      </w:pPr>
-      <w:r>
-        <w:t>Location selection</w:t>
-      </w:r>
-      <w:r>
-        <w:t>:-</w:t>
+        <w:spacing w:line="240" w:lineRule="auto"/>
+      </w:pPr>
+      <w:r>
+        <w:t>Location selection:-</w:t>
+      </w:r>
+    </w:p>
+    <w:p>
+      <w:pPr>
+        <w:pStyle w:val="ListParagraph"/>
+        <w:numPr>
+          <w:ilvl w:val="1"/>
+          <w:numId w:val="2"/>
+        </w:numPr>
+        <w:spacing w:line="240" w:lineRule="auto"/>
+      </w:pPr>
+      <w:r>
+        <w:t>When the user enters the website, they are given a choice of which location to avail their services from. There will be a list of locations in the main page of the website from which the user can select the location they wish to avail the services from. This will be accessed via a dropdown menu on the home page</w:t>
+      </w:r>
+    </w:p>
+    <w:p>
+      <w:pPr>
+        <w:pStyle w:val="ListParagraph"/>
+        <w:numPr>
+          <w:ilvl w:val="1"/>
+          <w:numId w:val="2"/>
+        </w:numPr>
+        <w:spacing w:line="240" w:lineRule="auto"/>
+      </w:pPr>
+      <w:r>
+        <w:t xml:space="preserve">For the sake of the prototype we will only be considering </w:t>
+      </w:r>
+      <w:proofErr w:type="spellStart"/>
+      <w:r>
+        <w:t>upto</w:t>
+      </w:r>
+      <w:proofErr w:type="spellEnd"/>
+      <w:r>
+        <w:t xml:space="preserve"> 3-4 locations where the services are extended </w:t>
+      </w:r>
+      <w:r>
+        <w:t>Login/Sign Up using email and OTP as modes of registering on the website.</w:t>
       </w:r>
     </w:p>
     <w:p>
@@ -329,11 +396,188 @@
           <w:ilvl w:val="0"/>
           <w:numId w:val="2"/>
         </w:numPr>
-        <w:spacing w:line="256" w:lineRule="auto"/>
-      </w:pPr>
-      <w:r>
-        <w:t>Login/Sign Up using email and OTP as modes of registering on the website.</w:t>
-      </w:r>
+        <w:spacing w:line="240" w:lineRule="auto"/>
+      </w:pPr>
+      <w:r>
+        <w:t>Login/Sign Up using email and OTP as modes of registering on the website:-</w:t>
+      </w:r>
+    </w:p>
+    <w:p>
+      <w:pPr>
+        <w:pStyle w:val="ListParagraph"/>
+        <w:numPr>
+          <w:ilvl w:val="1"/>
+          <w:numId w:val="2"/>
+        </w:numPr>
+        <w:spacing w:line="240" w:lineRule="auto"/>
+      </w:pPr>
+      <w:r>
+        <w:t xml:space="preserve">There will be a separate sign up/register page whose link can be accessed from the </w:t>
+      </w:r>
+      <w:proofErr w:type="spellStart"/>
+      <w:r>
+        <w:t>nav</w:t>
+      </w:r>
+      <w:proofErr w:type="spellEnd"/>
+      <w:r>
+        <w:t xml:space="preserve"> </w:t>
+      </w:r>
+      <w:proofErr w:type="gramStart"/>
+      <w:r>
+        <w:t>bar,</w:t>
+      </w:r>
+      <w:proofErr w:type="gramEnd"/>
+      <w:r>
+        <w:t xml:space="preserve"> and a Link to the login page.</w:t>
+      </w:r>
+    </w:p>
+    <w:p>
+      <w:pPr>
+        <w:pStyle w:val="ListParagraph"/>
+        <w:numPr>
+          <w:ilvl w:val="1"/>
+          <w:numId w:val="2"/>
+        </w:numPr>
+        <w:spacing w:line="240" w:lineRule="auto"/>
+      </w:pPr>
+      <w:r>
+        <w:t xml:space="preserve"> Upon clicking the ‘Sign Up as a customer’ button, the user is redirected to a form where details like their preferred </w:t>
+      </w:r>
+      <w:proofErr w:type="gramStart"/>
+      <w:r>
+        <w:t>username(</w:t>
+      </w:r>
+      <w:proofErr w:type="gramEnd"/>
+      <w:r>
+        <w:t xml:space="preserve">minimum of five characters, maximum of thirteen characters and must have a number), entering their preferred password(Must be </w:t>
+      </w:r>
+      <w:proofErr w:type="spellStart"/>
+      <w:r>
+        <w:t>atleast</w:t>
+      </w:r>
+      <w:proofErr w:type="spellEnd"/>
+      <w:r>
+        <w:t xml:space="preserve"> five characters long and must have a special character), confirming their password, their mobile number and their email-id will be requested.</w:t>
+      </w:r>
+    </w:p>
+    <w:p>
+      <w:pPr>
+        <w:pStyle w:val="ListParagraph"/>
+        <w:numPr>
+          <w:ilvl w:val="1"/>
+          <w:numId w:val="2"/>
+        </w:numPr>
+        <w:spacing w:line="240" w:lineRule="auto"/>
+      </w:pPr>
+      <w:r>
+        <w:t xml:space="preserve">Once the details are filled, the user will receive an </w:t>
+      </w:r>
+      <w:proofErr w:type="spellStart"/>
+      <w:r>
+        <w:t>otp</w:t>
+      </w:r>
+      <w:proofErr w:type="spellEnd"/>
+      <w:r>
+        <w:t xml:space="preserve"> on the registered email id which needs to be copied onto our website post which the user gets registered.</w:t>
+      </w:r>
+    </w:p>
+    <w:p>
+      <w:pPr>
+        <w:pStyle w:val="ListParagraph"/>
+        <w:numPr>
+          <w:ilvl w:val="1"/>
+          <w:numId w:val="2"/>
+        </w:numPr>
+        <w:spacing w:line="240" w:lineRule="auto"/>
+      </w:pPr>
+      <w:r>
+        <w:t xml:space="preserve">If the user clicks on the ‘Sign Up as a Merchant’ Button then the user is redirected to a form where details like their preferred </w:t>
+      </w:r>
+      <w:proofErr w:type="gramStart"/>
+      <w:r>
+        <w:t>username(</w:t>
+      </w:r>
+      <w:proofErr w:type="gramEnd"/>
+      <w:r>
+        <w:t xml:space="preserve">minimum of five characters, maximum of thirteen characters and must have a number), entering their preferred password(Must be </w:t>
+      </w:r>
+      <w:proofErr w:type="spellStart"/>
+      <w:r>
+        <w:t>atleast</w:t>
+      </w:r>
+      <w:proofErr w:type="spellEnd"/>
+      <w:r>
+        <w:t xml:space="preserve"> five characters long and must have a special character), confirming their password, their mobile number, their business name, their service sector and their company mail id and phone number will be requested.</w:t>
+      </w:r>
+    </w:p>
+    <w:p>
+      <w:pPr>
+        <w:pStyle w:val="ListParagraph"/>
+        <w:numPr>
+          <w:ilvl w:val="1"/>
+          <w:numId w:val="2"/>
+        </w:numPr>
+        <w:spacing w:line="240" w:lineRule="auto"/>
+      </w:pPr>
+      <w:r>
+        <w:t xml:space="preserve">After the company submits these details, a mail is sent to them with a link to a location where they can upload </w:t>
+      </w:r>
+      <w:proofErr w:type="gramStart"/>
+      <w:r>
+        <w:t>docs,</w:t>
+      </w:r>
+      <w:proofErr w:type="gramEnd"/>
+      <w:r>
+        <w:t xml:space="preserve"> the user will receive an </w:t>
+      </w:r>
+      <w:proofErr w:type="spellStart"/>
+      <w:r>
+        <w:t>otp</w:t>
+      </w:r>
+      <w:proofErr w:type="spellEnd"/>
+      <w:r>
+        <w:t xml:space="preserve"> on the registered email id. Once these documents are submitted and post their verification the user gets registered as a merchant.</w:t>
+      </w:r>
+    </w:p>
+    <w:p>
+      <w:pPr>
+        <w:pStyle w:val="ListParagraph"/>
+        <w:numPr>
+          <w:ilvl w:val="1"/>
+          <w:numId w:val="2"/>
+        </w:numPr>
+        <w:spacing w:line="240" w:lineRule="auto"/>
+      </w:pPr>
+      <w:r>
+        <w:t>Upon clicking on the link, the user is redirected to a page with two buttons, namely ‘Login as a Customer’ and ‘Login as a merchant’.</w:t>
+      </w:r>
+    </w:p>
+    <w:p>
+      <w:pPr>
+        <w:pStyle w:val="ListParagraph"/>
+        <w:numPr>
+          <w:ilvl w:val="1"/>
+          <w:numId w:val="2"/>
+        </w:numPr>
+        <w:spacing w:line="240" w:lineRule="auto"/>
+      </w:pPr>
+      <w:r>
+        <w:t>Upon clicking the respective pages, the user has to enter their registered username/email with their password to login.</w:t>
+      </w:r>
+    </w:p>
+    <w:p>
+      <w:pPr>
+        <w:pStyle w:val="ListParagraph"/>
+        <w:spacing w:line="240" w:lineRule="auto"/>
+        <w:ind w:left="1440"/>
+      </w:pPr>
+    </w:p>
+    <w:p>
+      <w:pPr>
+        <w:pStyle w:val="ListParagraph"/>
+        <w:spacing w:line="240" w:lineRule="auto"/>
+        <w:ind w:left="1440"/>
+      </w:pPr>
     </w:p>
     <w:p>
       <w:pPr>
@@ -342,9 +586,10 @@
           <w:ilvl w:val="0"/>
           <w:numId w:val="2"/>
         </w:numPr>
-        <w:spacing w:line="256" w:lineRule="auto"/>
-      </w:pPr>
-      <w:r>
+        <w:spacing w:line="240" w:lineRule="auto"/>
+      </w:pPr>
+      <w:r>
+        <w:lastRenderedPageBreak/>
         <w:t>My account section containing links to my orders, credits, profile and option to refer a friend.</w:t>
       </w:r>
     </w:p>
@@ -355,10 +600,16 @@
           <w:ilvl w:val="1"/>
           <w:numId w:val="2"/>
         </w:numPr>
-        <w:spacing w:line="256" w:lineRule="auto"/>
-      </w:pPr>
-      <w:r>
-        <w:t>Users of both kind, namely customers and business merchants, will be able to view and update their profile.</w:t>
+        <w:spacing w:line="240" w:lineRule="auto"/>
+      </w:pPr>
+      <w:r>
+        <w:t xml:space="preserve">Users of both kind, namely customers and </w:t>
+      </w:r>
+      <w:r>
+        <w:t>`</w:t>
+      </w:r>
+      <w:r>
+        <w:t xml:space="preserve"> merchants, will be able to view and update their profile.</w:t>
       </w:r>
     </w:p>
     <w:p>
@@ -368,7 +619,7 @@
           <w:ilvl w:val="1"/>
           <w:numId w:val="2"/>
         </w:numPr>
-        <w:spacing w:line="256" w:lineRule="auto"/>
+        <w:spacing w:line="240" w:lineRule="auto"/>
       </w:pPr>
       <w:r>
         <w:t>While referring to a friend, users will be given adequate compensation.</w:t>
@@ -381,10 +632,16 @@
           <w:ilvl w:val="1"/>
           <w:numId w:val="2"/>
         </w:numPr>
-        <w:spacing w:line="256" w:lineRule="auto"/>
-      </w:pPr>
-      <w:r>
-        <w:t>Users will be provided with a menu bar for  navigation.</w:t>
+        <w:spacing w:line="240" w:lineRule="auto"/>
+      </w:pPr>
+      <w:r>
+        <w:t xml:space="preserve">Users will be provided with a menu bar </w:t>
+      </w:r>
+      <w:r>
+        <w:t xml:space="preserve">for </w:t>
+      </w:r>
+      <w:r>
+        <w:t>navigation.</w:t>
       </w:r>
     </w:p>
     <w:p>
@@ -394,24 +651,213 @@
           <w:ilvl w:val="0"/>
           <w:numId w:val="2"/>
         </w:numPr>
-        <w:spacing w:line="256" w:lineRule="auto"/>
-      </w:pPr>
-      <w:r>
-        <w:t>Ability to List your business by providing relevant details</w:t>
+        <w:spacing w:line="240" w:lineRule="auto"/>
+      </w:pPr>
+      <w:r>
+        <w:t>Ability to List your business</w:t>
+      </w:r>
+      <w:r>
+        <w:t xml:space="preserve"> by providing relevant details during the sign up.</w:t>
+      </w:r>
+    </w:p>
+    <w:p>
+      <w:pPr>
+        <w:pStyle w:val="ListParagraph"/>
+        <w:numPr>
+          <w:ilvl w:val="1"/>
+          <w:numId w:val="2"/>
+        </w:numPr>
+        <w:spacing w:line="240" w:lineRule="auto"/>
+      </w:pPr>
+      <w:r>
+        <w:t xml:space="preserve">The on boarding will be ensured to be smooth. </w:t>
+      </w:r>
+    </w:p>
+    <w:p>
+      <w:pPr>
+        <w:pStyle w:val="ListParagraph"/>
+        <w:numPr>
+          <w:ilvl w:val="0"/>
+          <w:numId w:val="2"/>
+        </w:numPr>
+        <w:spacing w:line="240" w:lineRule="auto"/>
+      </w:pPr>
+      <w:r>
+        <w:t>The main page consists of main categories like restaurant, spa and saloon.</w:t>
+      </w:r>
+    </w:p>
+    <w:p>
+      <w:pPr>
+        <w:pStyle w:val="ListParagraph"/>
+        <w:numPr>
+          <w:ilvl w:val="1"/>
+          <w:numId w:val="2"/>
+        </w:numPr>
+        <w:spacing w:line="240" w:lineRule="auto"/>
+      </w:pPr>
+      <w:r>
+        <w:t>Unverified users will be redirected to a landing page with some of the services offered by us, they will be prompted to login if they need more details</w:t>
+      </w:r>
+    </w:p>
+    <w:p>
+      <w:pPr>
+        <w:pStyle w:val="ListParagraph"/>
+        <w:numPr>
+          <w:ilvl w:val="1"/>
+          <w:numId w:val="2"/>
+        </w:numPr>
+        <w:spacing w:line="240" w:lineRule="auto"/>
+      </w:pPr>
+      <w:r>
+        <w:t xml:space="preserve">Verified users will be shown the same page and also the ability to </w:t>
       </w:r>
       <w:proofErr w:type="gramStart"/>
       <w:r>
-        <w:t>.(</w:t>
+        <w:t>book ,</w:t>
       </w:r>
       <w:proofErr w:type="gramEnd"/>
       <w:r>
-        <w:t>Will need to explain how we onboard them. Keep limited service options. Generate table in our database and from that info we will make a card, click on the card a</w:t>
-      </w:r>
-      <w:r>
-        <w:t>nd displays the list of services where we can buy services and get redirected to the payment gateway</w:t>
-      </w:r>
-      <w:r>
-        <w:t xml:space="preserve"> DON’T COMPLICATE)</w:t>
+        <w:t xml:space="preserve"> having more details.</w:t>
+      </w:r>
+    </w:p>
+    <w:p>
+      <w:pPr>
+        <w:pStyle w:val="ListParagraph"/>
+        <w:numPr>
+          <w:ilvl w:val="0"/>
+          <w:numId w:val="2"/>
+        </w:numPr>
+        <w:spacing w:line="240" w:lineRule="auto"/>
+      </w:pPr>
+      <w:r>
+        <w:t>The page's footer includes links to social network handles to provide readers a seamless way to share our content,</w:t>
+      </w:r>
+      <w:r>
+        <w:t xml:space="preserve"> </w:t>
+      </w:r>
+      <w:r>
+        <w:t>About Us for communication with end users and build a relationship with customers, Blog for establishing authority and fresh cont</w:t>
+      </w:r>
+      <w:r>
+        <w:t xml:space="preserve">ent, </w:t>
+      </w:r>
+      <w:r>
+        <w:t>and Help information like FAQs to make easy usage for customers.</w:t>
+      </w:r>
+    </w:p>
+    <w:p>
+      <w:pPr>
+        <w:pStyle w:val="ListParagraph"/>
+        <w:numPr>
+          <w:ilvl w:val="0"/>
+          <w:numId w:val="2"/>
+        </w:numPr>
+        <w:spacing w:line="240" w:lineRule="auto"/>
+      </w:pPr>
+      <w:r>
+        <w:t xml:space="preserve"> </w:t>
+      </w:r>
+      <w:r>
+        <w:t>Referrals for friends and family with scratch card related rewards.</w:t>
+      </w:r>
+    </w:p>
+    <w:p>
+      <w:pPr>
+        <w:pStyle w:val="ListParagraph"/>
+        <w:numPr>
+          <w:ilvl w:val="0"/>
+          <w:numId w:val="2"/>
+        </w:numPr>
+        <w:spacing w:line="240" w:lineRule="auto"/>
+      </w:pPr>
+      <w:r>
+        <w:t xml:space="preserve">Support functionality using usage and </w:t>
+      </w:r>
+      <w:r>
+        <w:t>error logs, role and moderation</w:t>
+      </w:r>
+      <w:r>
+        <w:t>.</w:t>
+      </w:r>
+    </w:p>
+    <w:p>
+      <w:pPr>
+        <w:pStyle w:val="ListParagraph"/>
+        <w:numPr>
+          <w:ilvl w:val="0"/>
+          <w:numId w:val="2"/>
+        </w:numPr>
+        <w:spacing w:line="240" w:lineRule="auto"/>
+      </w:pPr>
+      <w:bookmarkStart w:id="0" w:name="_Hlk96337870"/>
+      <w:r>
+        <w:t>Admin functionality with role authoring and app config</w:t>
+      </w:r>
+      <w:r>
+        <w:t>uration</w:t>
+      </w:r>
+      <w:r>
+        <w:t>.</w:t>
+      </w:r>
+    </w:p>
+    <w:p>
+      <w:pPr>
+        <w:pStyle w:val="ListParagraph"/>
+        <w:spacing w:line="240" w:lineRule="auto"/>
+      </w:pPr>
+      <w:r>
+        <w:t>a.    Admin can log in into application using his/her credentials.</w:t>
+      </w:r>
+      <w:r>
+        <w:cr/>
+        <w:t xml:space="preserve">b.    Admin can add information </w:t>
+      </w:r>
+      <w:proofErr w:type="gramStart"/>
+      <w:r>
+        <w:t>about  restaurant</w:t>
+      </w:r>
+      <w:proofErr w:type="gramEnd"/>
+      <w:r>
+        <w:t>,</w:t>
+      </w:r>
+      <w:r>
+        <w:t xml:space="preserve"> </w:t>
+      </w:r>
+      <w:r>
+        <w:t>spa,</w:t>
+      </w:r>
+      <w:r>
+        <w:t xml:space="preserve"> </w:t>
+      </w:r>
+      <w:r>
+        <w:t>salon.</w:t>
+      </w:r>
+      <w:r>
+        <w:cr/>
+        <w:t xml:space="preserve">c.    Web administrators design, develop, maintain and troubleshoot websites. Most </w:t>
+      </w:r>
+      <w:r>
+        <w:t>i</w:t>
+      </w:r>
+      <w:r>
+        <w:t>mportantly, they ensure a safe and efficient user experience.</w:t>
+      </w:r>
+      <w:r>
+        <w:cr/>
+      </w:r>
+    </w:p>
+    <w:bookmarkEnd w:id="0"/>
+    <w:p>
+      <w:pPr>
+        <w:pStyle w:val="ListParagraph"/>
+        <w:numPr>
+          <w:ilvl w:val="0"/>
+          <w:numId w:val="2"/>
+        </w:numPr>
+        <w:spacing w:line="240" w:lineRule="auto"/>
+      </w:pPr>
+      <w:r>
+        <w:t>Payment can be implemented by using a dummy timer instead of integrating an actual payment gateway.</w:t>
       </w:r>
     </w:p>
     <w:p>
@@ -421,142 +867,38 @@
           <w:ilvl w:val="1"/>
           <w:numId w:val="2"/>
         </w:numPr>
-        <w:spacing w:line="256" w:lineRule="auto"/>
-      </w:pPr>
-      <w:r>
-        <w:t xml:space="preserve">The on boarding will be ensured to be smooth. </w:t>
-      </w:r>
-    </w:p>
-    <w:p>
-      <w:pPr>
-        <w:pStyle w:val="ListParagraph"/>
-        <w:numPr>
-          <w:ilvl w:val="0"/>
-          <w:numId w:val="2"/>
-        </w:numPr>
-        <w:spacing w:line="256" w:lineRule="auto"/>
-      </w:pPr>
-      <w:r>
-        <w:t>The main page consists of main categories like restaurant, spa and saloon.</w:t>
-      </w:r>
-    </w:p>
-    <w:p>
-      <w:pPr>
-        <w:pStyle w:val="ListParagraph"/>
-        <w:numPr>
-          <w:ilvl w:val="1"/>
-          <w:numId w:val="2"/>
-        </w:numPr>
-        <w:spacing w:line="256" w:lineRule="auto"/>
-      </w:pPr>
-      <w:r>
-        <w:t>Unverified users will be redirected to a landing page with some of the services offered by us, they will be prompted to login if they need more details</w:t>
-      </w:r>
-    </w:p>
-    <w:p>
-      <w:pPr>
-        <w:pStyle w:val="ListParagraph"/>
-        <w:numPr>
-          <w:ilvl w:val="1"/>
-          <w:numId w:val="2"/>
-        </w:numPr>
-        <w:spacing w:line="256" w:lineRule="auto"/>
-      </w:pPr>
-      <w:r>
-        <w:t xml:space="preserve">Verified users will be shown the same page and also the ability to </w:t>
-      </w:r>
-      <w:proofErr w:type="gramStart"/>
-      <w:r>
-        <w:t>book ,</w:t>
-      </w:r>
-      <w:proofErr w:type="gramEnd"/>
-      <w:r>
-        <w:t xml:space="preserve"> having more details.</w:t>
-      </w:r>
-    </w:p>
-    <w:p>
-      <w:pPr>
-        <w:pStyle w:val="ListParagraph"/>
-        <w:numPr>
-          <w:ilvl w:val="0"/>
-          <w:numId w:val="2"/>
-        </w:numPr>
-        <w:spacing w:line="256" w:lineRule="auto"/>
-      </w:pPr>
-      <w:r>
-        <w:t xml:space="preserve">Footer of the page contains links to social media handles, </w:t>
-      </w:r>
-      <w:proofErr w:type="gramStart"/>
-      <w:r>
-        <w:t>About</w:t>
-      </w:r>
-      <w:proofErr w:type="gramEnd"/>
-      <w:r>
-        <w:t xml:space="preserve"> us, blog and help related information.</w:t>
-      </w:r>
-    </w:p>
-    <w:p>
-      <w:pPr>
-        <w:pStyle w:val="ListParagraph"/>
-        <w:numPr>
-          <w:ilvl w:val="0"/>
-          <w:numId w:val="2"/>
-        </w:numPr>
-        <w:spacing w:line="256" w:lineRule="auto"/>
-      </w:pPr>
-      <w:r>
-        <w:t>Referrals for friends and family with scratch card related rewards.</w:t>
-      </w:r>
-    </w:p>
-    <w:p>
-      <w:pPr>
-        <w:pStyle w:val="ListParagraph"/>
-        <w:numPr>
-          <w:ilvl w:val="0"/>
-          <w:numId w:val="2"/>
-        </w:numPr>
-        <w:spacing w:line="254" w:lineRule="auto"/>
-      </w:pPr>
-      <w:r>
-        <w:t>Support functionality using usage and error logs, role and moderation, KYC.</w:t>
-      </w:r>
-    </w:p>
-    <w:p>
-      <w:pPr>
-        <w:pStyle w:val="ListParagraph"/>
-        <w:numPr>
-          <w:ilvl w:val="0"/>
-          <w:numId w:val="2"/>
-        </w:numPr>
-        <w:spacing w:line="254" w:lineRule="auto"/>
-      </w:pPr>
-      <w:bookmarkStart w:id="0" w:name="_Hlk96337870"/>
-      <w:r>
-        <w:t>Admin functionality with role authoring and app config.</w:t>
-      </w:r>
-    </w:p>
-    <w:bookmarkEnd w:id="0"/>
-    <w:p>
-      <w:pPr>
-        <w:pStyle w:val="ListParagraph"/>
-        <w:numPr>
-          <w:ilvl w:val="0"/>
-          <w:numId w:val="2"/>
-        </w:numPr>
-        <w:spacing w:line="256" w:lineRule="auto"/>
-      </w:pPr>
-      <w:r>
-        <w:t>Payment can be implemented by using a dummy timer instead of integrating an actual payment gateway.</w:t>
-      </w:r>
-    </w:p>
-    <w:p>
-      <w:pPr>
-        <w:pStyle w:val="ListParagraph"/>
-        <w:spacing w:line="256" w:lineRule="auto"/>
-      </w:pPr>
-    </w:p>
-    <w:p/>
-    <w:p/>
+        <w:spacing w:line="240" w:lineRule="auto"/>
+      </w:pPr>
+      <w:r>
+        <w:t>Payment can be implemented by using credit card credentials(dummy) like credit card number,</w:t>
+      </w:r>
+      <w:r>
+        <w:t xml:space="preserve"> </w:t>
+      </w:r>
+      <w:r>
+        <w:t>name on card,</w:t>
+      </w:r>
+      <w:r>
+        <w:t xml:space="preserve"> </w:t>
+      </w:r>
+      <w:r>
+        <w:t>expiry date,</w:t>
+      </w:r>
+      <w:r>
+        <w:t xml:space="preserve"> </w:t>
+      </w:r>
+      <w:proofErr w:type="spellStart"/>
+      <w:r>
+        <w:t>cvv</w:t>
+      </w:r>
+      <w:proofErr w:type="spellEnd"/>
+      <w:r>
+        <w:t xml:space="preserve"> and then when we click on pay now button it navigates to next page and displays message “Successfully Paid”</w:t>
+      </w:r>
+      <w:r>
+        <w:t>.</w:t>
+      </w:r>
+    </w:p>
     <w:sectPr>
       <w:pgSz w:w="11906" w:h="16838"/>
       <w:pgMar w:top="1440" w:right="1440" w:bottom="1440" w:left="1440" w:header="708" w:footer="708" w:gutter="0"/>

</xml_diff>